<commit_message>
settings cleaned and more style
</commit_message>
<xml_diff>
--- a/static/descriptions.docx
+++ b/static/descriptions.docx
@@ -33,6 +33,52 @@
         </w:rPr>
         <w:t>ce in the Spanish-American War.</w:t>
       </w:r>
+    </w:p>
+    <w:p>
+      <w:pPr>
+        <w:rPr>
+          <w:lang w:val="en-GB"/>
+        </w:rPr>
+      </w:pPr>
+      <w:r>
+        <w:rPr>
+          <w:lang w:val="en-GB"/>
+        </w:rPr>
+        <w:t xml:space="preserve">    </w:t>
+      </w:r>
+    </w:p>
+    <w:p>
+      <w:pPr>
+        <w:rPr>
+          <w:lang w:val="en-GB"/>
+        </w:rPr>
+      </w:pPr>
+    </w:p>
+    <w:p>
+      <w:pPr>
+        <w:rPr>
+          <w:lang w:val="en-GB"/>
+        </w:rPr>
+      </w:pPr>
+      <w:r>
+        <w:rPr>
+          <w:lang w:val="en-GB"/>
+        </w:rPr>
+        <w:t>Margarita</w:t>
+      </w:r>
+    </w:p>
+    <w:p>
+      <w:pPr>
+        <w:rPr>
+          <w:lang w:val="en-GB"/>
+        </w:rPr>
+      </w:pPr>
+      <w:r>
+        <w:rPr>
+          <w:lang w:val="en-GB"/>
+        </w:rPr>
+        <w:t xml:space="preserve">A margarita is a cocktail consisting of tequila, orange liqueur, and lime juice often served with salt on the rim of the glass. The drink is served shaken with ice (on the rocks), blended with ice (frozen margarita), or without ice (straight up). </w:t>
+      </w:r>
       <w:bookmarkStart w:id="0" w:name="_GoBack"/>
       <w:bookmarkEnd w:id="0"/>
     </w:p>
@@ -42,52 +88,6 @@
           <w:lang w:val="en-GB"/>
         </w:rPr>
       </w:pPr>
-      <w:r>
-        <w:rPr>
-          <w:lang w:val="en-GB"/>
-        </w:rPr>
-        <w:t xml:space="preserve">    </w:t>
-      </w:r>
-    </w:p>
-    <w:p>
-      <w:pPr>
-        <w:rPr>
-          <w:lang w:val="en-GB"/>
-        </w:rPr>
-      </w:pPr>
-    </w:p>
-    <w:p>
-      <w:pPr>
-        <w:rPr>
-          <w:lang w:val="en-GB"/>
-        </w:rPr>
-      </w:pPr>
-      <w:r>
-        <w:rPr>
-          <w:lang w:val="en-GB"/>
-        </w:rPr>
-        <w:t>Margarita</w:t>
-      </w:r>
-    </w:p>
-    <w:p>
-      <w:pPr>
-        <w:rPr>
-          <w:lang w:val="en-GB"/>
-        </w:rPr>
-      </w:pPr>
-      <w:r>
-        <w:rPr>
-          <w:lang w:val="en-GB"/>
-        </w:rPr>
-        <w:t>A margarita is a cocktail consisting of tequila, orange liqueur, and lime juice often served with salt on the rim of the glass. The drink is served shaken with ice (on the rocks), blended with ice (frozen margarita), or without ice (straight up). Although it has become acceptable to serve a margarita in a wide variety of glass types, ranging from cocktail and wine glasses to pint glasses and even large schooners, the drink is traditionally served in the eponymous margarita glass, a stepped-diameter variant of a cocktail glass or champagne coupe.</w:t>
-      </w:r>
-    </w:p>
-    <w:p>
-      <w:pPr>
-        <w:rPr>
-          <w:lang w:val="en-GB"/>
-        </w:rPr>
-      </w:pPr>
     </w:p>
     <w:p>
       <w:pPr>
@@ -145,37 +145,7 @@
         <w:rPr>
           <w:lang w:val="en-GB"/>
         </w:rPr>
-        <w:t>A Long Island Iced Tea is a type of alcoholic mixed drink typically made with vodka, tequila, light rum, triple sec, gin, and a splash of cola, which gives the drink the sa</w:t>
-      </w:r>
-      <w:r>
-        <w:rPr>
-          <w:lang w:val="en-GB"/>
-        </w:rPr>
-        <w:t>me amber hue as its namesake.</w:t>
-      </w:r>
-      <w:r>
-        <w:rPr>
-          <w:lang w:val="en-GB"/>
-        </w:rPr>
-        <w:t xml:space="preserve"> A popular version mixes equal parts vodka, gin, r</w:t>
-      </w:r>
-      <w:r>
-        <w:rPr>
-          <w:lang w:val="en-GB"/>
-        </w:rPr>
-        <w:t xml:space="preserve">um, triple sec, with </w:t>
-      </w:r>
-      <w:r>
-        <w:rPr>
-          <w:lang w:val="en-GB"/>
-        </w:rPr>
-        <w:t>1 1⁄2 parts sour mix and a splash of cola. Lastly, it is decorated with the lemon and straw, after stirr</w:t>
-      </w:r>
-      <w:r>
-        <w:rPr>
-          <w:lang w:val="en-GB"/>
-        </w:rPr>
-        <w:t>ing with bar spoon smoothly.</w:t>
+        <w:t>A Long Island Iced Tea is a type of alcoholic mixed drink typically made with vodka, tequila, light rum, triple sec, gin, and a splash of cola, which gives the drink the same amber hue as its namesake. A popular version mixes equal parts vodka, gin, rum, triple sec, with 1 1⁄2 parts sour mix and a splash of cola. Lastly, it is decorated with the lemon and straw, after stirring with bar spoon smoothly.</w:t>
       </w:r>
     </w:p>
     <w:p>
@@ -274,33 +244,27 @@
         <w:rPr>
           <w:lang w:val="en-GB"/>
         </w:rPr>
-        <w:t xml:space="preserve">The Tequila Sunrise is a cocktail made of tequila, orange juice, and grenadine syrup and served unmixed in a tall glass. The modern drink originates from Sausalito in the early 1970s, after an earlier </w:t>
-      </w:r>
+        <w:t>The Tequila Sunrise is a cocktail made of tequila, orange juice, and grenadine syrup and served unmixed in a tall glass. The modern drink originates from Sausalito in the early 1970s, after an earlier one created in the 1930s in Phoenix, near Scottsdale. The cocktail is named for its appearance when served, with gradations of colour resembling a sunrise.</w:t>
+      </w:r>
+    </w:p>
+    <w:p>
+      <w:pPr>
+        <w:rPr>
+          <w:lang w:val="en-GB"/>
+        </w:rPr>
+      </w:pPr>
+    </w:p>
+    <w:p>
+      <w:pPr>
+        <w:rPr>
+          <w:lang w:val="en-GB"/>
+        </w:rPr>
+      </w:pPr>
       <w:r>
         <w:rPr>
           <w:lang w:val="en-GB"/>
         </w:rPr>
         <w:lastRenderedPageBreak/>
-        <w:t>one created in the 1930s in Phoenix, near Scottsdale. The cocktail is named for its appearance when served, with gradations of colour resembling a sunrise.</w:t>
-      </w:r>
-    </w:p>
-    <w:p>
-      <w:pPr>
-        <w:rPr>
-          <w:lang w:val="en-GB"/>
-        </w:rPr>
-      </w:pPr>
-    </w:p>
-    <w:p>
-      <w:pPr>
-        <w:rPr>
-          <w:lang w:val="en-GB"/>
-        </w:rPr>
-      </w:pPr>
-      <w:r>
-        <w:rPr>
-          <w:lang w:val="en-GB"/>
-        </w:rPr>
         <w:t>Cola</w:t>
       </w:r>
     </w:p>
@@ -371,7 +335,21 @@
         <w:rPr>
           <w:lang w:val="en-GB"/>
         </w:rPr>
-        <w:t xml:space="preserve">Orange juice is the liquid extract of the orange tree fruit, produced by squeezing oranges. It comes in several different varieties, including blood orange, navel oranges, valencia orange, clementine, and tangerine. </w:t>
+        <w:t xml:space="preserve">Orange juice is the liquid extract of the orange tree fruit, produced by squeezing oranges. It comes in several different varieties, including blood orange, navel oranges, </w:t>
+      </w:r>
+      <w:proofErr w:type="spellStart"/>
+      <w:r>
+        <w:rPr>
+          <w:lang w:val="en-GB"/>
+        </w:rPr>
+        <w:t>valencia</w:t>
+      </w:r>
+      <w:proofErr w:type="spellEnd"/>
+      <w:r>
+        <w:rPr>
+          <w:lang w:val="en-GB"/>
+        </w:rPr>
+        <w:t xml:space="preserve"> orange, clementine, and tangerine. </w:t>
       </w:r>
     </w:p>
     <w:sectPr>

</xml_diff>